<commit_message>
Completed Project Charter and Event Table
</commit_message>
<xml_diff>
--- a/Documentation/ProjectCharter.docx
+++ b/Documentation/ProjectCharter.docx
@@ -1289,24 +1289,22 @@
         <w:rPr>
           <w:i/>
         </w:rPr>
-        <w:t>Generate reports for employees</w:t>
-      </w:r>
-    </w:p>
-    <w:p>
-      <w:pPr>
-        <w:ind w:left="709" w:right="702"/>
-        <w:rPr>
-          <w:i/>
-        </w:rPr>
-      </w:pPr>
-      <w:proofErr w:type="gramStart"/>
-      <w:r>
-        <w:rPr>
-          <w:i/>
-        </w:rPr>
-        <w:t>Events can be curated by employees</w:t>
-      </w:r>
-      <w:proofErr w:type="gramEnd"/>
+        <w:t>Members can join events</w:t>
+      </w:r>
+    </w:p>
+    <w:p>
+      <w:pPr>
+        <w:ind w:left="709" w:right="702"/>
+        <w:rPr>
+          <w:i/>
+        </w:rPr>
+      </w:pPr>
+      <w:r>
+        <w:rPr>
+          <w:i/>
+        </w:rPr>
+        <w:t>Members can download games in their library</w:t>
+      </w:r>
     </w:p>
     <w:p>
       <w:pPr>
@@ -1320,34 +1318,6 @@
           <w:i/>
         </w:rPr>
         <w:lastRenderedPageBreak/>
-        <w:t>Members can join events</w:t>
-      </w:r>
-    </w:p>
-    <w:p>
-      <w:pPr>
-        <w:ind w:left="709" w:right="702"/>
-        <w:rPr>
-          <w:i/>
-        </w:rPr>
-      </w:pPr>
-      <w:r>
-        <w:rPr>
-          <w:i/>
-        </w:rPr>
-        <w:t>Members can download games in their library</w:t>
-      </w:r>
-    </w:p>
-    <w:p>
-      <w:pPr>
-        <w:ind w:left="709" w:right="702"/>
-        <w:rPr>
-          <w:i/>
-        </w:rPr>
-      </w:pPr>
-      <w:r>
-        <w:rPr>
-          <w:i/>
-        </w:rPr>
         <w:t>A shopping cart for members</w:t>
       </w:r>
     </w:p>
@@ -1418,8 +1388,144 @@
         <w:rPr>
           <w:i/>
         </w:rPr>
-        <w:t>Members can select if they want to receive promotional emails</w:t>
-      </w:r>
+        <w:t>Members can select if they wa</w:t>
+      </w:r>
+      <w:r>
+        <w:rPr>
+          <w:i/>
+        </w:rPr>
+        <w:t>nt to receive promotional emails</w:t>
+      </w:r>
+    </w:p>
+    <w:p>
+      <w:pPr>
+        <w:ind w:left="709" w:right="702"/>
+        <w:rPr>
+          <w:i/>
+        </w:rPr>
+      </w:pPr>
+      <w:r>
+        <w:rPr>
+          <w:i/>
+        </w:rPr>
+        <w:t>Employee can curate available games</w:t>
+      </w:r>
+      <w:bookmarkStart w:id="2" w:name="_GoBack"/>
+      <w:bookmarkEnd w:id="2"/>
+    </w:p>
+    <w:p>
+      <w:pPr>
+        <w:ind w:left="709" w:right="702"/>
+        <w:rPr>
+          <w:i/>
+        </w:rPr>
+      </w:pPr>
+      <w:r>
+        <w:rPr>
+          <w:i/>
+        </w:rPr>
+        <w:t>Employee can delete a game</w:t>
+      </w:r>
+    </w:p>
+    <w:p>
+      <w:pPr>
+        <w:ind w:left="709" w:right="702"/>
+        <w:rPr>
+          <w:i/>
+        </w:rPr>
+      </w:pPr>
+      <w:r>
+        <w:rPr>
+          <w:i/>
+        </w:rPr>
+        <w:t>Employee can manage events</w:t>
+      </w:r>
+    </w:p>
+    <w:p>
+      <w:pPr>
+        <w:ind w:left="709" w:right="702"/>
+        <w:rPr>
+          <w:i/>
+        </w:rPr>
+      </w:pPr>
+      <w:r>
+        <w:rPr>
+          <w:i/>
+        </w:rPr>
+        <w:t>Employee can view reports</w:t>
+      </w:r>
+    </w:p>
+    <w:p>
+      <w:pPr>
+        <w:ind w:left="709" w:right="702"/>
+        <w:rPr>
+          <w:i/>
+        </w:rPr>
+      </w:pPr>
+      <w:r>
+        <w:rPr>
+          <w:i/>
+        </w:rPr>
+        <w:t>Employee can view a single report</w:t>
+      </w:r>
+    </w:p>
+    <w:p>
+      <w:pPr>
+        <w:ind w:left="709" w:right="702"/>
+        <w:rPr>
+          <w:i/>
+        </w:rPr>
+      </w:pPr>
+      <w:r>
+        <w:rPr>
+          <w:i/>
+        </w:rPr>
+        <w:t>Employee can print a report</w:t>
+      </w:r>
+    </w:p>
+    <w:p>
+      <w:pPr>
+        <w:ind w:left="709" w:right="702"/>
+        <w:rPr>
+          <w:i/>
+        </w:rPr>
+      </w:pPr>
+      <w:r>
+        <w:rPr>
+          <w:i/>
+        </w:rPr>
+        <w:t>Visitor can register account</w:t>
+      </w:r>
+    </w:p>
+    <w:p>
+      <w:pPr>
+        <w:ind w:left="709" w:right="702"/>
+        <w:rPr>
+          <w:i/>
+        </w:rPr>
+      </w:pPr>
+      <w:r>
+        <w:rPr>
+          <w:i/>
+        </w:rPr>
+        <w:t>Member can manage account details</w:t>
+      </w:r>
+    </w:p>
+    <w:p>
+      <w:pPr>
+        <w:ind w:left="709" w:right="702"/>
+        <w:rPr>
+          <w:i/>
+        </w:rPr>
+      </w:pPr>
+    </w:p>
+    <w:p>
+      <w:pPr>
+        <w:ind w:left="709" w:right="702"/>
+        <w:rPr>
+          <w:i/>
+        </w:rPr>
+      </w:pPr>
     </w:p>
     <w:p>
       <w:pPr>
@@ -1701,8 +1807,6 @@
       <w:r>
         <w:t>ASP.NET, C#, and a Microsoft SQL database server.</w:t>
       </w:r>
-      <w:bookmarkStart w:id="2" w:name="_GoBack"/>
-      <w:bookmarkEnd w:id="2"/>
     </w:p>
     <w:p>
       <w:pPr>
@@ -1808,7 +1912,7 @@
         <w:noProof/>
         <w:sz w:val="16"/>
       </w:rPr>
-      <w:t>1</w:t>
+      <w:t>2</w:t>
     </w:r>
     <w:r>
       <w:rPr>
@@ -3128,7 +3232,7 @@
 </file>
 
 <file path=customXml/itemProps1.xml><?xml version="1.0" encoding="utf-8"?>
-<ds:datastoreItem xmlns:ds="http://schemas.openxmlformats.org/officeDocument/2006/customXml" ds:itemID="{A8B987E3-5EFB-4290-B772-A35900E8AC92}">
+<ds:datastoreItem xmlns:ds="http://schemas.openxmlformats.org/officeDocument/2006/customXml" ds:itemID="{A7D1A635-55A7-4D38-9F76-6E0FE50683CC}">
   <ds:schemaRefs>
     <ds:schemaRef ds:uri="http://schemas.openxmlformats.org/officeDocument/2006/bibliography"/>
   </ds:schemaRefs>

</xml_diff>